<commit_message>
Fix extra page in docxc
</commit_message>
<xml_diff>
--- a/singleton/singleton-poster.docx
+++ b/singleton/singleton-poster.docx
@@ -83,6 +83,8 @@
         </w:rPr>
         <w:t xml:space="preserve"> “Design patterns” are like TV Tropes – the things you see again and again in code. I’m going to be studying design patterns every week* so that I can learn more about them, and then discuss them with people so that we can all be better programmers.</w:t>
       </w:r>
+      <w:bookmarkStart w:id="0" w:name="_GoBack"/>
+      <w:bookmarkEnd w:id="0"/>
     </w:p>
     <w:p>
       <w:pPr>
@@ -90,8 +92,6 @@
           <w:sz w:val="32"/>
         </w:rPr>
       </w:pPr>
-      <w:bookmarkStart w:id="0" w:name="_GoBack"/>
-      <w:bookmarkEnd w:id="0"/>
     </w:p>
     <w:p>
       <w:pPr>
@@ -187,7 +187,7 @@
           </mc:Choice>
           <mc:Fallback>
             <w:pict>
-              <v:line w14:anchorId="0E8B6094" id="Straight Connector 2" o:spid="_x0000_s1026" style="position:absolute;z-index:251663360;visibility:visible;mso-wrap-style:square;mso-wrap-distance-left:9pt;mso-wrap-distance-top:0;mso-wrap-distance-right:9pt;mso-wrap-distance-bottom:0;mso-position-horizontal:absolute;mso-position-horizontal-relative:text;mso-position-vertical:absolute;mso-position-vertical-relative:text" from=".75pt,17.7pt" to="693pt,17.7pt" o:gfxdata="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" strokecolor="#4472c4 [3204]" strokeweight=".5pt">
+              <v:line w14:anchorId="2D06E04C" id="Straight Connector 2" o:spid="_x0000_s1026" style="position:absolute;z-index:251663360;visibility:visible;mso-wrap-style:square;mso-wrap-distance-left:9pt;mso-wrap-distance-top:0;mso-wrap-distance-right:9pt;mso-wrap-distance-bottom:0;mso-position-horizontal:absolute;mso-position-horizontal-relative:text;mso-position-vertical:absolute;mso-position-vertical-relative:text" from=".75pt,17.7pt" to="693pt,17.7pt" o:gfxdata="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" strokecolor="#4472c4 [3204]" strokeweight=".5pt">
                 <v:stroke joinstyle="miter"/>
               </v:line>
             </w:pict>
@@ -308,20 +308,6 @@
           <w:t>https://github.com/stegriff/design-patterns</w:t>
         </w:r>
       </w:hyperlink>
-    </w:p>
-    <w:p>
-      <w:pPr>
-        <w:rPr>
-          <w:sz w:val="32"/>
-        </w:rPr>
-      </w:pPr>
-    </w:p>
-    <w:p>
-      <w:pPr>
-        <w:rPr>
-          <w:sz w:val="32"/>
-        </w:rPr>
-      </w:pPr>
     </w:p>
     <w:p>
       <w:pPr>
@@ -809,6 +795,36 @@
       <w:u w:val="single"/>
     </w:rPr>
   </w:style>
+  <w:style w:type="paragraph" w:styleId="BalloonText">
+    <w:name w:val="Balloon Text"/>
+    <w:basedOn w:val="Normal"/>
+    <w:link w:val="BalloonTextChar"/>
+    <w:uiPriority w:val="99"/>
+    <w:semiHidden/>
+    <w:unhideWhenUsed/>
+    <w:rsid w:val="001063B1"/>
+    <w:pPr>
+      <w:spacing w:after="0" w:line="240" w:lineRule="auto"/>
+    </w:pPr>
+    <w:rPr>
+      <w:rFonts w:ascii="Segoe UI" w:hAnsi="Segoe UI" w:cs="Segoe UI"/>
+      <w:sz w:val="18"/>
+      <w:szCs w:val="18"/>
+    </w:rPr>
+  </w:style>
+  <w:style w:type="character" w:customStyle="1" w:styleId="BalloonTextChar">
+    <w:name w:val="Balloon Text Char"/>
+    <w:basedOn w:val="DefaultParagraphFont"/>
+    <w:link w:val="BalloonText"/>
+    <w:uiPriority w:val="99"/>
+    <w:semiHidden/>
+    <w:rsid w:val="001063B1"/>
+    <w:rPr>
+      <w:rFonts w:ascii="Segoe UI" w:hAnsi="Segoe UI" w:cs="Segoe UI"/>
+      <w:sz w:val="18"/>
+      <w:szCs w:val="18"/>
+    </w:rPr>
+  </w:style>
 </w:styles>
 </file>
 

</xml_diff>